<commit_message>
Logger Updates - Part1
</commit_message>
<xml_diff>
--- a/readme.docx
+++ b/readme.docx
@@ -180,8 +180,10 @@
     <w:p>
       <w:pPr>
         <w:rPr>
-          <w:b/>
-          <w:bCs/>
+          <w:rFonts w:ascii="Consolas" w:hAnsi="Consolas" w:cs="Consolas"/>
+          <w:b/>
+          <w:bCs/>
+          <w:color w:val="FF0000"/>
           <w:sz w:val="16"/>
           <w:szCs w:val="16"/>
         </w:rPr>
@@ -217,7 +219,31 @@
           <w:sz w:val="16"/>
           <w:szCs w:val="16"/>
         </w:rPr>
-        <w:t>at harsha.practice.hibernate.commons.MainClass.main(</w:t>
+        <w:t xml:space="preserve">at </w:t>
+      </w:r>
+      <w:proofErr w:type="gramStart"/>
+      <w:r>
+        <w:rPr>
+          <w:rFonts w:ascii="Consolas" w:hAnsi="Consolas" w:cs="Consolas"/>
+          <w:b/>
+          <w:bCs/>
+          <w:color w:val="FF0000"/>
+          <w:sz w:val="16"/>
+          <w:szCs w:val="16"/>
+        </w:rPr>
+        <w:t>harsha.practice</w:t>
+      </w:r>
+      <w:proofErr w:type="gramEnd"/>
+      <w:r>
+        <w:rPr>
+          <w:rFonts w:ascii="Consolas" w:hAnsi="Consolas" w:cs="Consolas"/>
+          <w:b/>
+          <w:bCs/>
+          <w:color w:val="FF0000"/>
+          <w:sz w:val="16"/>
+          <w:szCs w:val="16"/>
+        </w:rPr>
+        <w:t>.hibernate.commons.MainClass.main(</w:t>
       </w:r>
       <w:r>
         <w:rPr>
@@ -241,6 +267,165 @@
           <w:szCs w:val="16"/>
         </w:rPr>
         <w:t>)</w:t>
+      </w:r>
+    </w:p>
+    <w:p>
+      <w:pPr>
+        <w:rPr>
+          <w:rFonts w:ascii="Consolas" w:hAnsi="Consolas" w:cs="Consolas"/>
+          <w:b/>
+          <w:bCs/>
+          <w:color w:val="FF0000"/>
+          <w:sz w:val="16"/>
+          <w:szCs w:val="16"/>
+        </w:rPr>
+      </w:pPr>
+    </w:p>
+    <w:p>
+      <w:pPr>
+        <w:pStyle w:val="ListParagraph"/>
+        <w:numPr>
+          <w:ilvl w:val="0"/>
+          <w:numId w:val="1"/>
+        </w:numPr>
+      </w:pPr>
+      <w:r>
+        <w:t>Many to Many Example:</w:t>
+      </w:r>
+    </w:p>
+    <w:p>
+      <w:pPr>
+        <w:autoSpaceDE w:val="0"/>
+        <w:autoSpaceDN w:val="0"/>
+        <w:adjustRightInd w:val="0"/>
+        <w:spacing w:after="0" w:line="240" w:lineRule="auto"/>
+        <w:ind w:left="720"/>
+        <w:rPr>
+          <w:rFonts w:ascii="Consolas" w:hAnsi="Consolas" w:cs="Consolas"/>
+          <w:b/>
+          <w:bCs/>
+          <w:color w:val="00B050"/>
+          <w:sz w:val="16"/>
+          <w:szCs w:val="16"/>
+        </w:rPr>
+      </w:pPr>
+      <w:r>
+        <w:rPr>
+          <w:rFonts w:ascii="Consolas" w:hAnsi="Consolas" w:cs="Consolas"/>
+          <w:b/>
+          <w:bCs/>
+          <w:color w:val="00B050"/>
+          <w:sz w:val="16"/>
+          <w:szCs w:val="16"/>
+        </w:rPr>
+        <w:t>Hibernate: create table STUDENT (STUDENT_ID varchar2(255 char) not null, STUDENT_NAME varchar2(15 char) not null, primary key (STUDENT_ID))</w:t>
+      </w:r>
+    </w:p>
+    <w:p>
+      <w:pPr>
+        <w:autoSpaceDE w:val="0"/>
+        <w:autoSpaceDN w:val="0"/>
+        <w:adjustRightInd w:val="0"/>
+        <w:spacing w:after="0" w:line="240" w:lineRule="auto"/>
+        <w:ind w:left="720"/>
+        <w:rPr>
+          <w:rFonts w:ascii="Consolas" w:hAnsi="Consolas" w:cs="Consolas"/>
+          <w:b/>
+          <w:bCs/>
+          <w:color w:val="00B050"/>
+          <w:sz w:val="16"/>
+          <w:szCs w:val="16"/>
+        </w:rPr>
+      </w:pPr>
+      <w:r>
+        <w:rPr>
+          <w:rFonts w:ascii="Consolas" w:hAnsi="Consolas" w:cs="Consolas"/>
+          <w:b/>
+          <w:bCs/>
+          <w:color w:val="00B050"/>
+          <w:sz w:val="16"/>
+          <w:szCs w:val="16"/>
+        </w:rPr>
+        <w:t>Hibernate: create table STUDENT_SUBJECT (STUDENT_ID varchar2(255 char) not null, SUBJECT_ID varchar2(255 char) not null)</w:t>
+      </w:r>
+    </w:p>
+    <w:p>
+      <w:pPr>
+        <w:autoSpaceDE w:val="0"/>
+        <w:autoSpaceDN w:val="0"/>
+        <w:adjustRightInd w:val="0"/>
+        <w:spacing w:after="0" w:line="240" w:lineRule="auto"/>
+        <w:ind w:left="720"/>
+        <w:rPr>
+          <w:rFonts w:ascii="Consolas" w:hAnsi="Consolas" w:cs="Consolas"/>
+          <w:b/>
+          <w:bCs/>
+          <w:color w:val="00B050"/>
+          <w:sz w:val="16"/>
+          <w:szCs w:val="16"/>
+        </w:rPr>
+      </w:pPr>
+      <w:r>
+        <w:rPr>
+          <w:rFonts w:ascii="Consolas" w:hAnsi="Consolas" w:cs="Consolas"/>
+          <w:b/>
+          <w:bCs/>
+          <w:color w:val="00B050"/>
+          <w:sz w:val="16"/>
+          <w:szCs w:val="16"/>
+        </w:rPr>
+        <w:t>Hibernate: create table SUBJECT (SUBJECT_ID varchar2(255 char) not null, STUDENT_NAME varchar2(15 char), primary key (SUBJECT_ID))</w:t>
+      </w:r>
+    </w:p>
+    <w:p>
+      <w:pPr>
+        <w:autoSpaceDE w:val="0"/>
+        <w:autoSpaceDN w:val="0"/>
+        <w:adjustRightInd w:val="0"/>
+        <w:spacing w:after="0" w:line="240" w:lineRule="auto"/>
+        <w:ind w:left="720"/>
+        <w:rPr>
+          <w:rFonts w:ascii="Consolas" w:hAnsi="Consolas" w:cs="Consolas"/>
+          <w:b/>
+          <w:bCs/>
+          <w:color w:val="00B050"/>
+          <w:sz w:val="16"/>
+          <w:szCs w:val="16"/>
+        </w:rPr>
+      </w:pPr>
+      <w:r>
+        <w:rPr>
+          <w:rFonts w:ascii="Consolas" w:hAnsi="Consolas" w:cs="Consolas"/>
+          <w:b/>
+          <w:bCs/>
+          <w:color w:val="00B050"/>
+          <w:sz w:val="16"/>
+          <w:szCs w:val="16"/>
+        </w:rPr>
+        <w:t>Hibernate: alter table STUDENT_SUBJECT add constraint FK9mypwwx74j108i3nsdcdsr277 foreign key (SUBJECT_ID) references SUBJECT</w:t>
+      </w:r>
+    </w:p>
+    <w:p>
+      <w:pPr>
+        <w:ind w:left="720"/>
+        <w:rPr>
+          <w:b/>
+          <w:bCs/>
+          <w:color w:val="00B050"/>
+          <w:sz w:val="16"/>
+          <w:szCs w:val="16"/>
+        </w:rPr>
+      </w:pPr>
+      <w:r>
+        <w:rPr>
+          <w:rFonts w:ascii="Consolas" w:hAnsi="Consolas" w:cs="Consolas"/>
+          <w:b/>
+          <w:bCs/>
+          <w:color w:val="00B050"/>
+          <w:sz w:val="16"/>
+          <w:szCs w:val="16"/>
+        </w:rPr>
+        <w:t>Hibernate: alter table STUDENT_SUBJECT add constraint FKg4emtx4iihh1smj05c6675mmb foreign key (STUDENT_ID) references STUDENT</w:t>
       </w:r>
     </w:p>
     <w:sectPr>

</xml_diff>